<commit_message>
A bunch of stuff
</commit_message>
<xml_diff>
--- a/UNH_Classes.docx
+++ b/UNH_Classes.docx
@@ -4,19 +4,1076 @@
   <w:body>
     <w:p>
       <w:pPr>
-        <w:pStyle w:val="ListParagraph"/>
-        <w:numPr>
-          <w:ilvl w:val="1"/>
-          <w:numId w:val="4"/>
-        </w:numPr>
+        <w:rPr>
+          <w:rFonts w:ascii="Times" w:hAnsi="Times"/>
+          <w:b/>
+        </w:rPr>
+      </w:pPr>
+    </w:p>
+    <w:p>
+      <w:pPr>
+        <w:rPr>
+          <w:rFonts w:ascii="Times" w:hAnsi="Times"/>
+          <w:b/>
+        </w:rPr>
+      </w:pPr>
+    </w:p>
+    <w:p>
+      <w:pPr>
+        <w:rPr>
+          <w:rFonts w:ascii="Times" w:hAnsi="Times"/>
+          <w:b/>
+        </w:rPr>
+      </w:pPr>
+    </w:p>
+    <w:p>
+      <w:pPr>
+        <w:rPr>
+          <w:rFonts w:ascii="Times" w:hAnsi="Times"/>
+          <w:b/>
+        </w:rPr>
+      </w:pPr>
+    </w:p>
+    <w:p>
+      <w:pPr>
+        <w:rPr>
+          <w:rFonts w:ascii="Times" w:hAnsi="Times"/>
+          <w:b/>
+        </w:rPr>
+      </w:pPr>
+    </w:p>
+    <w:p>
+      <w:pPr>
+        <w:rPr>
+          <w:rFonts w:ascii="Times" w:hAnsi="Times"/>
+          <w:b/>
+        </w:rPr>
+      </w:pPr>
+    </w:p>
+    <w:p>
+      <w:pPr>
+        <w:rPr>
+          <w:rFonts w:ascii="Times" w:hAnsi="Times"/>
+          <w:b/>
+        </w:rPr>
+      </w:pPr>
+    </w:p>
+    <w:p>
+      <w:pPr>
+        <w:rPr>
+          <w:rFonts w:ascii="Times" w:hAnsi="Times"/>
+          <w:b/>
+        </w:rPr>
+      </w:pPr>
+    </w:p>
+    <w:p>
+      <w:pPr>
+        <w:rPr>
+          <w:rFonts w:ascii="Times" w:hAnsi="Times"/>
+          <w:b/>
+        </w:rPr>
+      </w:pPr>
+      <w:r>
+        <w:rPr>
+          <w:rFonts w:ascii="Times" w:hAnsi="Times"/>
+          <w:b/>
+        </w:rPr>
+        <w:t>Freshman Fall</w:t>
+      </w:r>
+    </w:p>
+    <w:p>
+      <w:pPr>
+        <w:pStyle w:val="ListParagraph"/>
+        <w:numPr>
+          <w:ilvl w:val="0"/>
+          <w:numId w:val="1"/>
+        </w:numPr>
+        <w:rPr>
+          <w:rFonts w:ascii="Times" w:eastAsia="Times New Roman" w:hAnsi="Times" w:cs="Times New Roman"/>
+        </w:rPr>
+      </w:pPr>
+      <w:r>
+        <w:rPr>
+          <w:rFonts w:ascii="Times" w:eastAsia="Times New Roman" w:hAnsi="Times" w:cs="Times New Roman"/>
+          <w:color w:val="000000"/>
+          <w:shd w:val="clear" w:color="auto" w:fill="FFFFFF"/>
+        </w:rPr>
+        <w:t>General Chemistry I</w:t>
+      </w:r>
+    </w:p>
+    <w:p>
+      <w:pPr>
+        <w:pStyle w:val="ListParagraph"/>
+        <w:numPr>
+          <w:ilvl w:val="0"/>
+          <w:numId w:val="1"/>
+        </w:numPr>
+        <w:rPr>
+          <w:rFonts w:ascii="Times" w:eastAsia="Times New Roman" w:hAnsi="Times" w:cs="Times New Roman"/>
+        </w:rPr>
+      </w:pPr>
+      <w:r>
+        <w:rPr>
+          <w:rFonts w:ascii="Times" w:eastAsia="Times New Roman" w:hAnsi="Times" w:cs="Times New Roman"/>
+          <w:color w:val="000000"/>
+          <w:shd w:val="clear" w:color="auto" w:fill="FFFFFF"/>
+        </w:rPr>
+        <w:t>Introduction to Computing</w:t>
+      </w:r>
+    </w:p>
+    <w:p>
+      <w:pPr>
+        <w:pStyle w:val="ListParagraph"/>
+        <w:numPr>
+          <w:ilvl w:val="0"/>
+          <w:numId w:val="1"/>
+        </w:numPr>
+        <w:rPr>
+          <w:rFonts w:ascii="Times" w:eastAsia="Times New Roman" w:hAnsi="Times" w:cs="Times New Roman"/>
+        </w:rPr>
+      </w:pPr>
+      <w:r>
+        <w:rPr>
+          <w:rFonts w:ascii="Times" w:eastAsia="Times New Roman" w:hAnsi="Times" w:cs="Times New Roman"/>
+          <w:color w:val="000000"/>
+          <w:shd w:val="clear" w:color="auto" w:fill="FFFFFF"/>
+        </w:rPr>
+        <w:t>Intro to Computer Science I</w:t>
+      </w:r>
+    </w:p>
+    <w:p>
+      <w:pPr>
+        <w:pStyle w:val="ListParagraph"/>
+        <w:numPr>
+          <w:ilvl w:val="0"/>
+          <w:numId w:val="1"/>
+        </w:numPr>
+        <w:rPr>
+          <w:rFonts w:ascii="Times" w:eastAsia="Times New Roman" w:hAnsi="Times" w:cs="Times New Roman"/>
+        </w:rPr>
+      </w:pPr>
+      <w:r>
+        <w:rPr>
+          <w:rFonts w:ascii="Times" w:eastAsia="Times New Roman" w:hAnsi="Times" w:cs="Times New Roman"/>
+          <w:color w:val="000000"/>
+          <w:shd w:val="clear" w:color="auto" w:fill="FFFFFF"/>
+        </w:rPr>
+        <w:t>Analysis &amp; Appl of Functions</w:t>
+      </w:r>
+    </w:p>
+    <w:p>
+      <w:pPr>
+        <w:rPr>
+          <w:rFonts w:ascii="Times" w:hAnsi="Times"/>
+          <w:b/>
+        </w:rPr>
+      </w:pPr>
+    </w:p>
+    <w:p>
+      <w:pPr>
+        <w:rPr>
+          <w:rFonts w:ascii="Times" w:hAnsi="Times"/>
+          <w:b/>
+        </w:rPr>
+      </w:pPr>
+    </w:p>
+    <w:p>
+      <w:pPr>
+        <w:rPr>
+          <w:rFonts w:ascii="Times" w:hAnsi="Times"/>
+          <w:b/>
+        </w:rPr>
+      </w:pPr>
+    </w:p>
+    <w:p>
+      <w:pPr>
+        <w:rPr>
+          <w:rFonts w:ascii="Times" w:hAnsi="Times"/>
+          <w:b/>
+        </w:rPr>
+      </w:pPr>
+    </w:p>
+    <w:p>
+      <w:pPr>
+        <w:rPr>
+          <w:rFonts w:ascii="Times" w:hAnsi="Times"/>
+          <w:b/>
+        </w:rPr>
+      </w:pPr>
+    </w:p>
+    <w:p>
+      <w:pPr>
+        <w:rPr>
+          <w:rFonts w:ascii="Times" w:hAnsi="Times"/>
+          <w:b/>
+        </w:rPr>
+      </w:pPr>
+    </w:p>
+    <w:p>
+      <w:pPr>
+        <w:rPr>
+          <w:rFonts w:ascii="Times" w:hAnsi="Times"/>
+          <w:b/>
+        </w:rPr>
+      </w:pPr>
+    </w:p>
+    <w:p>
+      <w:pPr>
+        <w:rPr>
+          <w:rFonts w:ascii="Times" w:hAnsi="Times"/>
+          <w:b/>
+        </w:rPr>
+      </w:pPr>
+    </w:p>
+    <w:p>
+      <w:pPr>
+        <w:rPr>
+          <w:rFonts w:ascii="Times" w:hAnsi="Times"/>
+          <w:b/>
+        </w:rPr>
+      </w:pPr>
+    </w:p>
+    <w:p>
+      <w:pPr>
+        <w:rPr>
+          <w:rFonts w:ascii="Times" w:hAnsi="Times"/>
+          <w:b/>
+        </w:rPr>
+      </w:pPr>
+      <w:r>
+        <w:rPr>
+          <w:rFonts w:ascii="Times" w:hAnsi="Times"/>
+          <w:b/>
+        </w:rPr>
+        <w:t>Freshman Spring</w:t>
+      </w:r>
+    </w:p>
+    <w:p>
+      <w:pPr>
+        <w:pStyle w:val="ListParagraph"/>
+        <w:numPr>
+          <w:ilvl w:val="0"/>
+          <w:numId w:val="1"/>
+        </w:numPr>
+        <w:rPr>
+          <w:rFonts w:ascii="Times" w:eastAsia="Times New Roman" w:hAnsi="Times" w:cs="Times New Roman"/>
+        </w:rPr>
+      </w:pPr>
+      <w:r>
+        <w:rPr>
+          <w:rFonts w:ascii="Times" w:eastAsia="Times New Roman" w:hAnsi="Times" w:cs="Times New Roman"/>
+          <w:color w:val="000000"/>
+          <w:shd w:val="clear" w:color="auto" w:fill="FFFFFF"/>
+        </w:rPr>
+        <w:t>Intro to Computer Science II</w:t>
+      </w:r>
+    </w:p>
+    <w:p>
+      <w:pPr>
+        <w:pStyle w:val="ListParagraph"/>
+        <w:numPr>
+          <w:ilvl w:val="0"/>
+          <w:numId w:val="1"/>
+        </w:numPr>
+        <w:rPr>
+          <w:rFonts w:ascii="Times" w:eastAsia="Times New Roman" w:hAnsi="Times" w:cs="Times New Roman"/>
+        </w:rPr>
+      </w:pPr>
+      <w:r>
+        <w:rPr>
+          <w:rFonts w:ascii="Times" w:eastAsia="Times New Roman" w:hAnsi="Times" w:cs="Arial"/>
+          <w:color w:val="000000"/>
+        </w:rPr>
+        <w:t>First-Year Writing</w:t>
+      </w:r>
+    </w:p>
+    <w:p>
+      <w:pPr>
+        <w:pStyle w:val="ListParagraph"/>
+        <w:numPr>
+          <w:ilvl w:val="0"/>
+          <w:numId w:val="1"/>
+        </w:numPr>
+        <w:rPr>
+          <w:rFonts w:ascii="Times" w:eastAsia="Times New Roman" w:hAnsi="Times" w:cs="Times New Roman"/>
+        </w:rPr>
+      </w:pPr>
+      <w:r>
+        <w:rPr>
+          <w:rFonts w:ascii="Times" w:eastAsia="Times New Roman" w:hAnsi="Times" w:cs="Times New Roman"/>
+          <w:color w:val="000000"/>
+          <w:shd w:val="clear" w:color="auto" w:fill="FFFFFF"/>
+        </w:rPr>
+        <w:t>Calculus 1</w:t>
+      </w:r>
+    </w:p>
+    <w:p>
+      <w:pPr>
+        <w:pStyle w:val="ListParagraph"/>
+        <w:numPr>
+          <w:ilvl w:val="0"/>
+          <w:numId w:val="1"/>
+        </w:numPr>
+        <w:rPr>
+          <w:rFonts w:ascii="Times" w:eastAsia="Times New Roman" w:hAnsi="Times" w:cs="Times New Roman"/>
+        </w:rPr>
+        <w:sectPr>
+          <w:pgSz w:w="12240" w:h="15840"/>
+          <w:pgMar w:top="1440" w:right="1800" w:bottom="1440" w:left="1800" w:header="720" w:footer="720" w:gutter="0"/>
+          <w:cols w:num="2" w:space="720"/>
+          <w:docGrid w:linePitch="360"/>
+        </w:sectPr>
+      </w:pPr>
+      <w:r>
+        <w:rPr>
+          <w:rFonts w:ascii="Times" w:eastAsia="Times New Roman" w:hAnsi="Times" w:cs="Times New Roman"/>
+          <w:color w:val="000000"/>
+          <w:shd w:val="clear" w:color="auto" w:fill="FFFFFF"/>
+        </w:rPr>
+        <w:t>General Physics I</w:t>
+      </w:r>
+    </w:p>
+    <w:p/>
+    <w:p/>
+    <w:p>
+      <w:pPr>
+        <w:rPr>
+          <w:rFonts w:ascii="Times" w:hAnsi="Times"/>
+          <w:b/>
+        </w:rPr>
+        <w:sectPr>
+          <w:type w:val="continuous"/>
+          <w:pgSz w:w="12240" w:h="15840"/>
+          <w:pgMar w:top="1440" w:right="1800" w:bottom="1440" w:left="1800" w:header="720" w:footer="720" w:gutter="0"/>
+          <w:cols w:num="2" w:space="720"/>
+          <w:docGrid w:linePitch="360"/>
+        </w:sectPr>
+      </w:pPr>
+    </w:p>
+    <w:p>
+      <w:pPr>
+        <w:rPr>
+          <w:rFonts w:ascii="Times" w:hAnsi="Times"/>
+          <w:b/>
+        </w:rPr>
+      </w:pPr>
+    </w:p>
+    <w:p>
+      <w:pPr>
+        <w:rPr>
+          <w:rFonts w:ascii="Times" w:hAnsi="Times"/>
+          <w:b/>
+        </w:rPr>
+      </w:pPr>
+      <w:r>
+        <w:rPr>
+          <w:rFonts w:ascii="Times" w:hAnsi="Times"/>
+          <w:b/>
+        </w:rPr>
+        <w:t>Sophomore Fall</w:t>
+      </w:r>
+    </w:p>
+    <w:p>
+      <w:pPr>
+        <w:pStyle w:val="ListParagraph"/>
+        <w:numPr>
+          <w:ilvl w:val="0"/>
+          <w:numId w:val="1"/>
+        </w:numPr>
+        <w:rPr>
+          <w:rFonts w:ascii="Times" w:eastAsia="Times New Roman" w:hAnsi="Times" w:cs="Times New Roman"/>
+        </w:rPr>
+      </w:pPr>
+      <w:r>
+        <w:rPr>
+          <w:rFonts w:ascii="Verdana" w:eastAsia="Times New Roman" w:hAnsi="Verdana" w:cs="Times New Roman"/>
+          <w:color w:val="000000"/>
+          <w:sz w:val="22"/>
+          <w:szCs w:val="22"/>
+          <w:shd w:val="clear" w:color="auto" w:fill="FFFFFF"/>
+        </w:rPr>
+        <w:t>Data Structures</w:t>
+      </w:r>
+    </w:p>
+    <w:p>
+      <w:pPr>
+        <w:pStyle w:val="ListParagraph"/>
+        <w:numPr>
+          <w:ilvl w:val="0"/>
+          <w:numId w:val="1"/>
+        </w:numPr>
+        <w:rPr>
+          <w:rFonts w:ascii="Times" w:eastAsia="Times New Roman" w:hAnsi="Times" w:cs="Times New Roman"/>
+        </w:rPr>
+      </w:pPr>
+      <w:r>
+        <w:rPr>
+          <w:rFonts w:ascii="Verdana" w:eastAsia="Times New Roman" w:hAnsi="Verdana" w:cs="Times New Roman"/>
+          <w:color w:val="000000"/>
+          <w:sz w:val="22"/>
+          <w:szCs w:val="22"/>
+          <w:shd w:val="clear" w:color="auto" w:fill="FFFFFF"/>
+        </w:rPr>
+        <w:t>General Intro to Philosophy</w:t>
+      </w:r>
+    </w:p>
+    <w:p>
+      <w:pPr>
+        <w:pStyle w:val="ListParagraph"/>
+        <w:numPr>
+          <w:ilvl w:val="0"/>
+          <w:numId w:val="1"/>
+        </w:numPr>
+        <w:rPr>
+          <w:rFonts w:ascii="Times" w:eastAsia="Times New Roman" w:hAnsi="Times" w:cs="Times New Roman"/>
+        </w:rPr>
+      </w:pPr>
+      <w:r>
+        <w:rPr>
+          <w:rFonts w:ascii="Verdana" w:eastAsia="Times New Roman" w:hAnsi="Verdana" w:cs="Times New Roman"/>
+          <w:color w:val="000000"/>
+          <w:sz w:val="22"/>
+          <w:szCs w:val="22"/>
+          <w:shd w:val="clear" w:color="auto" w:fill="FFFFFF"/>
+        </w:rPr>
+        <w:t>General Physics II</w:t>
+      </w:r>
+    </w:p>
+    <w:p>
+      <w:pPr>
+        <w:pStyle w:val="ListParagraph"/>
+        <w:numPr>
+          <w:ilvl w:val="0"/>
+          <w:numId w:val="1"/>
+        </w:numPr>
+        <w:rPr>
+          <w:rFonts w:ascii="Times" w:eastAsia="Times New Roman" w:hAnsi="Times" w:cs="Times New Roman"/>
+        </w:rPr>
+      </w:pPr>
+      <w:r>
+        <w:rPr>
+          <w:rFonts w:ascii="Verdana" w:eastAsia="Times New Roman" w:hAnsi="Verdana" w:cs="Times New Roman"/>
+          <w:color w:val="000000"/>
+          <w:sz w:val="22"/>
+          <w:szCs w:val="22"/>
+          <w:shd w:val="clear" w:color="auto" w:fill="FFFFFF"/>
+        </w:rPr>
+        <w:t>Calculus II</w:t>
+      </w:r>
+    </w:p>
+    <w:p>
+      <w:pPr>
+        <w:rPr>
+          <w:rFonts w:ascii="Times" w:eastAsia="Times New Roman" w:hAnsi="Times" w:cs="Times New Roman"/>
+        </w:rPr>
+      </w:pPr>
+    </w:p>
+    <w:p>
+      <w:pPr>
+        <w:rPr>
+          <w:rFonts w:ascii="Times" w:eastAsia="Times New Roman" w:hAnsi="Times" w:cs="Times New Roman"/>
+        </w:rPr>
+      </w:pPr>
+    </w:p>
+    <w:p>
+      <w:pPr>
+        <w:rPr>
+          <w:rFonts w:ascii="Times" w:hAnsi="Times"/>
+          <w:b/>
+        </w:rPr>
+      </w:pPr>
+      <w:r>
+        <w:rPr>
+          <w:rFonts w:ascii="Times" w:hAnsi="Times"/>
+          <w:b/>
+        </w:rPr>
+        <w:t xml:space="preserve">Sophomore </w:t>
+      </w:r>
+      <w:r>
+        <w:rPr>
+          <w:rFonts w:ascii="Times" w:hAnsi="Times"/>
+          <w:b/>
+        </w:rPr>
+        <w:t>Spring</w:t>
+      </w:r>
+    </w:p>
+    <w:p>
+      <w:pPr>
+        <w:pStyle w:val="ListParagraph"/>
+        <w:numPr>
+          <w:ilvl w:val="0"/>
+          <w:numId w:val="1"/>
+        </w:numPr>
+        <w:rPr>
+          <w:rFonts w:ascii="Times" w:eastAsia="Times New Roman" w:hAnsi="Times" w:cs="Times New Roman"/>
+        </w:rPr>
+      </w:pPr>
+      <w:r>
+        <w:rPr>
+          <w:rFonts w:ascii="Times" w:eastAsia="Times New Roman" w:hAnsi="Times" w:cs="Times New Roman"/>
+          <w:color w:val="000000"/>
+          <w:shd w:val="clear" w:color="auto" w:fill="FFFFFF"/>
+        </w:rPr>
+        <w:t>General Chemistry I</w:t>
+      </w:r>
+    </w:p>
+    <w:p>
+      <w:pPr>
+        <w:pStyle w:val="ListParagraph"/>
+        <w:numPr>
+          <w:ilvl w:val="0"/>
+          <w:numId w:val="1"/>
+        </w:numPr>
+        <w:rPr>
+          <w:rFonts w:ascii="Times" w:eastAsia="Times New Roman" w:hAnsi="Times" w:cs="Times New Roman"/>
+        </w:rPr>
+      </w:pPr>
+      <w:r>
+        <w:rPr>
+          <w:rFonts w:ascii="Times" w:eastAsia="Times New Roman" w:hAnsi="Times" w:cs="Times New Roman"/>
+          <w:color w:val="000000"/>
+          <w:shd w:val="clear" w:color="auto" w:fill="FFFFFF"/>
+        </w:rPr>
+        <w:t>Introduction to Computing</w:t>
+      </w:r>
+    </w:p>
+    <w:p>
+      <w:pPr>
+        <w:pStyle w:val="ListParagraph"/>
+        <w:numPr>
+          <w:ilvl w:val="0"/>
+          <w:numId w:val="1"/>
+        </w:numPr>
+        <w:rPr>
+          <w:rFonts w:ascii="Times" w:eastAsia="Times New Roman" w:hAnsi="Times" w:cs="Times New Roman"/>
+        </w:rPr>
+      </w:pPr>
+      <w:r>
+        <w:rPr>
+          <w:rFonts w:ascii="Times" w:eastAsia="Times New Roman" w:hAnsi="Times" w:cs="Times New Roman"/>
+          <w:color w:val="000000"/>
+          <w:shd w:val="clear" w:color="auto" w:fill="FFFFFF"/>
+        </w:rPr>
+        <w:t>Intro to Computer Science I</w:t>
+      </w:r>
+    </w:p>
+    <w:p>
+      <w:pPr>
+        <w:pStyle w:val="ListParagraph"/>
+        <w:numPr>
+          <w:ilvl w:val="0"/>
+          <w:numId w:val="1"/>
+        </w:numPr>
+        <w:rPr>
+          <w:rFonts w:ascii="Times" w:eastAsia="Times New Roman" w:hAnsi="Times" w:cs="Times New Roman"/>
+        </w:rPr>
+      </w:pPr>
+      <w:r>
+        <w:rPr>
+          <w:rFonts w:ascii="Times" w:eastAsia="Times New Roman" w:hAnsi="Times" w:cs="Times New Roman"/>
+          <w:color w:val="000000"/>
+          <w:shd w:val="clear" w:color="auto" w:fill="FFFFFF"/>
+        </w:rPr>
+        <w:t>Analysis &amp; Appl of Functions</w:t>
+      </w:r>
+    </w:p>
+    <w:p>
+      <w:pPr>
+        <w:sectPr>
+          <w:type w:val="continuous"/>
+          <w:pgSz w:w="12240" w:h="15840"/>
+          <w:pgMar w:top="1440" w:right="1800" w:bottom="1440" w:left="1800" w:header="720" w:footer="720" w:gutter="0"/>
+          <w:cols w:num="2" w:space="720"/>
+          <w:docGrid w:linePitch="360"/>
+        </w:sectPr>
+      </w:pPr>
+    </w:p>
+    <w:p>
+      <w:pPr>
+        <w:rPr>
+          <w:rFonts w:ascii="Times" w:hAnsi="Times"/>
+          <w:b/>
+        </w:rPr>
+      </w:pPr>
+    </w:p>
+    <w:p>
+      <w:pPr>
+        <w:rPr>
+          <w:rFonts w:ascii="Times" w:hAnsi="Times"/>
+          <w:b/>
+        </w:rPr>
+      </w:pPr>
+      <w:r>
+        <w:rPr>
+          <w:rFonts w:ascii="Times" w:hAnsi="Times"/>
+          <w:b/>
+        </w:rPr>
+        <w:t>Junior Spring</w:t>
+      </w:r>
+    </w:p>
+    <w:p>
+      <w:pPr>
+        <w:pStyle w:val="ListParagraph"/>
+        <w:numPr>
+          <w:ilvl w:val="0"/>
+          <w:numId w:val="1"/>
+        </w:numPr>
+        <w:rPr>
+          <w:rFonts w:ascii="Times" w:eastAsia="Times New Roman" w:hAnsi="Times" w:cs="Times New Roman"/>
+        </w:rPr>
+      </w:pPr>
+      <w:r>
+        <w:rPr>
+          <w:rFonts w:ascii="Verdana" w:eastAsia="Times New Roman" w:hAnsi="Verdana" w:cs="Times New Roman"/>
+          <w:color w:val="000000"/>
+          <w:sz w:val="22"/>
+          <w:szCs w:val="22"/>
+          <w:shd w:val="clear" w:color="auto" w:fill="FFFFFF"/>
+        </w:rPr>
+        <w:t>Program Lang Concepts&amp;Features</w:t>
+      </w:r>
+    </w:p>
+    <w:p>
+      <w:pPr>
+        <w:pStyle w:val="ListParagraph"/>
+        <w:numPr>
+          <w:ilvl w:val="0"/>
+          <w:numId w:val="1"/>
+        </w:numPr>
+        <w:rPr>
+          <w:rFonts w:ascii="Times" w:eastAsia="Times New Roman" w:hAnsi="Times" w:cs="Times New Roman"/>
+        </w:rPr>
+      </w:pPr>
+      <w:r>
+        <w:rPr>
+          <w:rFonts w:ascii="Verdana" w:eastAsia="Times New Roman" w:hAnsi="Verdana" w:cs="Times New Roman"/>
+          <w:color w:val="000000"/>
+          <w:sz w:val="22"/>
+          <w:szCs w:val="22"/>
+          <w:shd w:val="clear" w:color="auto" w:fill="FFFFFF"/>
+        </w:rPr>
+        <w:t>Intro O-O Design and Devel</w:t>
+      </w:r>
+    </w:p>
+    <w:p>
+      <w:pPr>
+        <w:pStyle w:val="ListParagraph"/>
+        <w:numPr>
+          <w:ilvl w:val="0"/>
+          <w:numId w:val="1"/>
+        </w:numPr>
+        <w:rPr>
+          <w:rFonts w:ascii="Times" w:eastAsia="Times New Roman" w:hAnsi="Times" w:cs="Times New Roman"/>
+        </w:rPr>
+      </w:pPr>
+      <w:r>
+        <w:rPr>
+          <w:rFonts w:ascii="Verdana" w:eastAsia="Times New Roman" w:hAnsi="Verdana" w:cs="Times New Roman"/>
+          <w:color w:val="000000"/>
+          <w:sz w:val="22"/>
+          <w:szCs w:val="22"/>
+          <w:shd w:val="clear" w:color="auto" w:fill="FFFFFF"/>
+        </w:rPr>
+        <w:t>Intro to Theory of Computation</w:t>
+      </w:r>
+    </w:p>
+    <w:p>
+      <w:pPr>
+        <w:pStyle w:val="ListParagraph"/>
+        <w:numPr>
+          <w:ilvl w:val="0"/>
+          <w:numId w:val="1"/>
+        </w:numPr>
+        <w:rPr>
+          <w:rFonts w:ascii="Times" w:eastAsia="Times New Roman" w:hAnsi="Times" w:cs="Times New Roman"/>
+        </w:rPr>
+      </w:pPr>
+      <w:r>
+        <w:rPr>
+          <w:rFonts w:ascii="Verdana" w:eastAsia="Times New Roman" w:hAnsi="Verdana" w:cs="Times New Roman"/>
+          <w:color w:val="000000"/>
+          <w:sz w:val="22"/>
+          <w:szCs w:val="22"/>
+          <w:shd w:val="clear" w:color="auto" w:fill="FFFFFF"/>
+        </w:rPr>
+        <w:t>Intro to Digital Systems</w:t>
+      </w:r>
+    </w:p>
+    <w:p/>
+    <w:p>
+      <w:pPr>
+        <w:rPr>
+          <w:rFonts w:ascii="Times" w:hAnsi="Times"/>
+          <w:b/>
+        </w:rPr>
+      </w:pPr>
+      <w:r>
+        <w:rPr>
+          <w:rFonts w:ascii="Times" w:hAnsi="Times"/>
+          <w:b/>
+        </w:rPr>
+        <w:t>Junior Spring</w:t>
+      </w:r>
+    </w:p>
+    <w:p>
+      <w:pPr>
+        <w:pStyle w:val="ListParagraph"/>
+        <w:numPr>
+          <w:ilvl w:val="0"/>
+          <w:numId w:val="1"/>
+        </w:numPr>
+        <w:rPr>
+          <w:rFonts w:ascii="Times" w:eastAsia="Times New Roman" w:hAnsi="Times" w:cs="Times New Roman"/>
+        </w:rPr>
+      </w:pPr>
+      <w:r>
+        <w:rPr>
+          <w:rFonts w:ascii="Verdana" w:eastAsia="Times New Roman" w:hAnsi="Verdana" w:cs="Times New Roman"/>
+          <w:color w:val="000000"/>
+          <w:sz w:val="22"/>
+          <w:szCs w:val="22"/>
+          <w:shd w:val="clear" w:color="auto" w:fill="FFFFFF"/>
+        </w:rPr>
+        <w:t>Professional Ethics &amp; Comm</w:t>
+      </w:r>
+    </w:p>
+    <w:p>
+      <w:pPr>
+        <w:pStyle w:val="ListParagraph"/>
+        <w:numPr>
+          <w:ilvl w:val="0"/>
+          <w:numId w:val="1"/>
+        </w:numPr>
+        <w:rPr>
+          <w:rFonts w:ascii="Times" w:eastAsia="Times New Roman" w:hAnsi="Times" w:cs="Times New Roman"/>
+        </w:rPr>
+      </w:pPr>
+      <w:r>
+        <w:rPr>
+          <w:rFonts w:ascii="Verdana" w:eastAsia="Times New Roman" w:hAnsi="Verdana" w:cs="Times New Roman"/>
+          <w:color w:val="000000"/>
+          <w:sz w:val="22"/>
+          <w:szCs w:val="22"/>
+          <w:shd w:val="clear" w:color="auto" w:fill="FFFFFF"/>
+        </w:rPr>
+        <w:t>Operating System Fundamentals</w:t>
+      </w:r>
+    </w:p>
+    <w:p>
+      <w:pPr>
+        <w:pStyle w:val="ListParagraph"/>
+        <w:numPr>
+          <w:ilvl w:val="0"/>
+          <w:numId w:val="1"/>
+        </w:numPr>
+        <w:rPr>
+          <w:rFonts w:ascii="Times" w:eastAsia="Times New Roman" w:hAnsi="Times" w:cs="Times New Roman"/>
+        </w:rPr>
+      </w:pPr>
+      <w:r>
+        <w:rPr>
+          <w:rFonts w:ascii="Verdana" w:eastAsia="Times New Roman" w:hAnsi="Verdana" w:cs="Times New Roman"/>
+          <w:color w:val="000000"/>
+          <w:sz w:val="22"/>
+          <w:szCs w:val="22"/>
+          <w:shd w:val="clear" w:color="auto" w:fill="FFFFFF"/>
+        </w:rPr>
+        <w:t>Computer Organization</w:t>
+      </w:r>
+    </w:p>
+    <w:p>
+      <w:pPr>
+        <w:pStyle w:val="ListParagraph"/>
+        <w:numPr>
+          <w:ilvl w:val="0"/>
+          <w:numId w:val="1"/>
+        </w:numPr>
+        <w:rPr>
+          <w:rFonts w:ascii="Times" w:eastAsia="Times New Roman" w:hAnsi="Times" w:cs="Times New Roman"/>
+        </w:rPr>
+      </w:pPr>
+      <w:r>
+        <w:rPr>
+          <w:rFonts w:ascii="Verdana" w:eastAsia="Times New Roman" w:hAnsi="Verdana" w:cs="Times New Roman"/>
+          <w:color w:val="000000"/>
+          <w:sz w:val="22"/>
+          <w:szCs w:val="22"/>
+          <w:shd w:val="clear" w:color="auto" w:fill="FFFFFF"/>
+        </w:rPr>
+        <w:t>Intro to Statistical Analysis</w:t>
+      </w:r>
+    </w:p>
+    <w:p>
+      <w:pPr>
+        <w:sectPr>
+          <w:type w:val="continuous"/>
+          <w:pgSz w:w="12240" w:h="15840"/>
+          <w:pgMar w:top="1440" w:right="1800" w:bottom="1440" w:left="1800" w:header="720" w:footer="720" w:gutter="0"/>
+          <w:cols w:num="2" w:space="720"/>
+          <w:docGrid w:linePitch="360"/>
+        </w:sectPr>
+      </w:pPr>
+    </w:p>
+    <w:p/>
+    <w:p>
+      <w:pPr>
+        <w:rPr>
+          <w:rFonts w:ascii="Times" w:hAnsi="Times"/>
+          <w:b/>
+        </w:rPr>
+      </w:pPr>
+    </w:p>
+    <w:p>
+      <w:pPr>
+        <w:rPr>
+          <w:rFonts w:ascii="Times" w:hAnsi="Times"/>
+          <w:b/>
+        </w:rPr>
+      </w:pPr>
+    </w:p>
+    <w:p>
+      <w:pPr>
+        <w:rPr>
+          <w:rFonts w:ascii="Times" w:hAnsi="Times"/>
+          <w:b/>
+        </w:rPr>
+      </w:pPr>
+      <w:r>
+        <w:rPr>
+          <w:rFonts w:ascii="Times" w:hAnsi="Times"/>
+          <w:b/>
+        </w:rPr>
+        <w:t>Senior Fall</w:t>
+      </w:r>
+    </w:p>
+    <w:p>
+      <w:pPr>
+        <w:pStyle w:val="ListParagraph"/>
+        <w:numPr>
+          <w:ilvl w:val="0"/>
+          <w:numId w:val="1"/>
+        </w:numPr>
+        <w:rPr>
+          <w:rFonts w:ascii="Times" w:eastAsia="Times New Roman" w:hAnsi="Times" w:cs="Times New Roman"/>
+        </w:rPr>
+      </w:pPr>
+      <w:r>
+        <w:rPr>
+          <w:rFonts w:ascii="Verdana" w:eastAsia="Times New Roman" w:hAnsi="Verdana" w:cs="Times New Roman"/>
+          <w:color w:val="000000"/>
+          <w:sz w:val="22"/>
+          <w:szCs w:val="22"/>
+          <w:shd w:val="clear" w:color="auto" w:fill="FFFFFF"/>
+        </w:rPr>
+        <w:t>Compiler Design</w:t>
+      </w:r>
+    </w:p>
+    <w:p>
+      <w:pPr>
+        <w:pStyle w:val="ListParagraph"/>
+        <w:numPr>
+          <w:ilvl w:val="0"/>
+          <w:numId w:val="1"/>
+        </w:numPr>
+        <w:rPr>
+          <w:rFonts w:ascii="Times" w:eastAsia="Times New Roman" w:hAnsi="Times" w:cs="Times New Roman"/>
+        </w:rPr>
+      </w:pPr>
+      <w:r>
+        <w:rPr>
+          <w:rFonts w:ascii="Verdana" w:eastAsia="Times New Roman" w:hAnsi="Verdana" w:cs="Times New Roman"/>
+          <w:color w:val="000000"/>
+          <w:sz w:val="22"/>
+          <w:szCs w:val="22"/>
+          <w:shd w:val="clear" w:color="auto" w:fill="FFFFFF"/>
+        </w:rPr>
+        <w:t>Computer Networks</w:t>
+      </w:r>
+    </w:p>
+    <w:p>
+      <w:pPr>
+        <w:pStyle w:val="ListParagraph"/>
+        <w:numPr>
+          <w:ilvl w:val="0"/>
+          <w:numId w:val="1"/>
+        </w:numPr>
+        <w:rPr>
+          <w:rFonts w:ascii="Times" w:eastAsia="Times New Roman" w:hAnsi="Times" w:cs="Times New Roman"/>
+        </w:rPr>
+      </w:pPr>
+      <w:r>
+        <w:rPr>
+          <w:rFonts w:ascii="Verdana" w:eastAsia="Times New Roman" w:hAnsi="Verdana" w:cs="Times New Roman"/>
+          <w:color w:val="000000"/>
+          <w:sz w:val="22"/>
+          <w:szCs w:val="22"/>
+          <w:shd w:val="clear" w:color="auto" w:fill="FFFFFF"/>
+        </w:rPr>
+        <w:t>Computer Security</w:t>
+      </w:r>
+    </w:p>
+    <w:p>
+      <w:pPr>
+        <w:pStyle w:val="ListParagraph"/>
+        <w:numPr>
+          <w:ilvl w:val="0"/>
+          <w:numId w:val="1"/>
+        </w:numPr>
+        <w:rPr>
+          <w:rFonts w:ascii="Times" w:eastAsia="Times New Roman" w:hAnsi="Times" w:cs="Times New Roman"/>
+        </w:rPr>
+      </w:pPr>
+      <w:r>
+        <w:rPr>
+          <w:rFonts w:ascii="Verdana" w:eastAsia="Times New Roman" w:hAnsi="Verdana" w:cs="Arial"/>
+          <w:color w:val="000000"/>
+          <w:sz w:val="22"/>
+          <w:szCs w:val="22"/>
+        </w:rPr>
+        <w:t>United States in World Affairs</w:t>
+      </w:r>
+    </w:p>
+    <w:p>
+      <w:pPr>
+        <w:rPr>
+          <w:rFonts w:ascii="Times" w:hAnsi="Times"/>
+          <w:b/>
+        </w:rPr>
+      </w:pPr>
+    </w:p>
+    <w:p>
+      <w:pPr>
+        <w:rPr>
+          <w:rFonts w:ascii="Times" w:hAnsi="Times"/>
+          <w:b/>
+        </w:rPr>
+      </w:pPr>
+    </w:p>
+    <w:p>
+      <w:pPr>
+        <w:rPr>
+          <w:rFonts w:ascii="Times" w:hAnsi="Times"/>
+          <w:b/>
+        </w:rPr>
+      </w:pPr>
+    </w:p>
+    <w:p>
+      <w:pPr>
+        <w:rPr>
+          <w:rFonts w:ascii="Times" w:hAnsi="Times"/>
+          <w:b/>
+        </w:rPr>
       </w:pPr>
       <w:bookmarkStart w:id="0" w:name="_GoBack"/>
       <w:bookmarkEnd w:id="0"/>
-    </w:p>
+      <w:r>
+        <w:rPr>
+          <w:rFonts w:ascii="Times" w:hAnsi="Times"/>
+          <w:b/>
+        </w:rPr>
+        <w:t>Senior Spring</w:t>
+      </w:r>
+    </w:p>
+    <w:p>
+      <w:pPr>
+        <w:pStyle w:val="ListParagraph"/>
+        <w:numPr>
+          <w:ilvl w:val="0"/>
+          <w:numId w:val="1"/>
+        </w:numPr>
+        <w:rPr>
+          <w:rFonts w:ascii="Times" w:eastAsia="Times New Roman" w:hAnsi="Times" w:cs="Times New Roman"/>
+        </w:rPr>
+      </w:pPr>
+      <w:r>
+        <w:rPr>
+          <w:rFonts w:ascii="Times" w:eastAsia="Times New Roman" w:hAnsi="Times" w:cs="Times New Roman"/>
+          <w:color w:val="000000"/>
+          <w:shd w:val="clear" w:color="auto" w:fill="FFFFFF"/>
+        </w:rPr>
+        <w:t>?????</w:t>
+      </w:r>
+    </w:p>
+    <w:p>
+      <w:pPr>
+        <w:pStyle w:val="ListParagraph"/>
+        <w:numPr>
+          <w:ilvl w:val="0"/>
+          <w:numId w:val="1"/>
+        </w:numPr>
+        <w:rPr>
+          <w:rFonts w:ascii="Times" w:eastAsia="Times New Roman" w:hAnsi="Times" w:cs="Times New Roman"/>
+        </w:rPr>
+      </w:pPr>
+      <w:r>
+        <w:rPr>
+          <w:rFonts w:ascii="Times" w:eastAsia="Times New Roman" w:hAnsi="Times" w:cs="Times New Roman"/>
+          <w:color w:val="000000"/>
+          <w:shd w:val="clear" w:color="auto" w:fill="FFFFFF"/>
+        </w:rPr>
+        <w:t>?????</w:t>
+      </w:r>
+    </w:p>
+    <w:p>
+      <w:pPr>
+        <w:pStyle w:val="ListParagraph"/>
+        <w:numPr>
+          <w:ilvl w:val="0"/>
+          <w:numId w:val="1"/>
+        </w:numPr>
+        <w:rPr>
+          <w:rFonts w:ascii="Times" w:eastAsia="Times New Roman" w:hAnsi="Times" w:cs="Times New Roman"/>
+        </w:rPr>
+      </w:pPr>
+      <w:r>
+        <w:rPr>
+          <w:rFonts w:ascii="Times" w:eastAsia="Times New Roman" w:hAnsi="Times" w:cs="Times New Roman"/>
+          <w:color w:val="000000"/>
+          <w:shd w:val="clear" w:color="auto" w:fill="FFFFFF"/>
+        </w:rPr>
+        <w:t>?????</w:t>
+      </w:r>
+    </w:p>
+    <w:p>
+      <w:pPr>
+        <w:pStyle w:val="ListParagraph"/>
+        <w:numPr>
+          <w:ilvl w:val="0"/>
+          <w:numId w:val="1"/>
+        </w:numPr>
+        <w:rPr>
+          <w:rFonts w:ascii="Times" w:eastAsia="Times New Roman" w:hAnsi="Times" w:cs="Times New Roman"/>
+        </w:rPr>
+      </w:pPr>
+      <w:r>
+        <w:rPr>
+          <w:rFonts w:ascii="Times" w:eastAsia="Times New Roman" w:hAnsi="Times" w:cs="Times New Roman"/>
+          <w:color w:val="000000"/>
+          <w:shd w:val="clear" w:color="auto" w:fill="FFFFFF"/>
+        </w:rPr>
+        <w:t>?????</w:t>
+      </w:r>
+    </w:p>
+    <w:p>
+      <w:pPr>
+        <w:rPr>
+          <w:rFonts w:ascii="Times" w:eastAsia="Times New Roman" w:hAnsi="Times" w:cs="Times New Roman"/>
+        </w:rPr>
+        <w:sectPr>
+          <w:type w:val="continuous"/>
+          <w:pgSz w:w="12240" w:h="15840"/>
+          <w:pgMar w:top="1440" w:right="1800" w:bottom="1440" w:left="1800" w:header="720" w:footer="720" w:gutter="0"/>
+          <w:cols w:num="2" w:space="720"/>
+          <w:docGrid w:linePitch="360"/>
+        </w:sectPr>
+      </w:pPr>
+    </w:p>
+    <w:p/>
     <w:sectPr>
+      <w:type w:val="continuous"/>
       <w:pgSz w:w="12240" w:h="15840"/>
       <w:pgMar w:top="1440" w:right="1800" w:bottom="1440" w:left="1800" w:header="720" w:footer="720" w:gutter="0"/>
-      <w:cols w:space="720"/>
+      <w:cols w:num="2" w:space="720"/>
       <w:docGrid w:linePitch="360"/>
     </w:sectPr>
   </w:body>
@@ -26,16 +1083,16 @@
 <file path=word/numbering.xml><?xml version="1.0" encoding="utf-8"?>
 <w:numbering xmlns:wpc="http://schemas.microsoft.com/office/word/2010/wordprocessingCanvas" xmlns:mo="http://schemas.microsoft.com/office/mac/office/2008/main" xmlns:mc="http://schemas.openxmlformats.org/markup-compatibility/2006" xmlns:mv="urn:schemas-microsoft-com:mac:vml" xmlns:o="urn:schemas-microsoft-com:office:office" xmlns:r="http://schemas.openxmlformats.org/officeDocument/2006/relationships" xmlns:m="http://schemas.openxmlformats.org/officeDocument/2006/math" xmlns:v="urn:schemas-microsoft-com:vml" xmlns:wp14="http://schemas.microsoft.com/office/word/2010/wordprocessingDrawing" xmlns:wp="http://schemas.openxmlformats.org/drawingml/2006/wordprocessingDrawing" xmlns:w10="urn:schemas-microsoft-com:office:word" xmlns:w="http://schemas.openxmlformats.org/wordprocessingml/2006/main" xmlns:w14="http://schemas.microsoft.com/office/word/2010/wordml" xmlns:wpg="http://schemas.microsoft.com/office/word/2010/wordprocessingGroup" xmlns:wpi="http://schemas.microsoft.com/office/word/2010/wordprocessingInk" xmlns:wne="http://schemas.microsoft.com/office/word/2006/wordml" xmlns:wps="http://schemas.microsoft.com/office/word/2010/wordprocessingShape" mc:Ignorable="w14 wp14">
   <w:abstractNum w:abstractNumId="0">
-    <w:nsid w:val="02330A56"/>
+    <w:nsid w:val="24807E2C"/>
     <w:multiLevelType w:val="hybridMultilevel"/>
-    <w:tmpl w:val="59AA66F6"/>
+    <w:tmpl w:val="BD54B710"/>
     <w:lvl w:ilvl="0" w:tplc="04090001">
       <w:start w:val="1"/>
       <w:numFmt w:val="bullet"/>
       <w:lvlText w:val=""/>
       <w:lvlJc w:val="left"/>
       <w:pPr>
-        <w:ind w:left="772" w:hanging="360"/>
+        <w:ind w:left="720" w:hanging="360"/>
       </w:pPr>
       <w:rPr>
         <w:rFonts w:ascii="Symbol" w:hAnsi="Symbol" w:hint="default"/>
@@ -47,7 +1104,7 @@
       <w:lvlText w:val="o"/>
       <w:lvlJc w:val="left"/>
       <w:pPr>
-        <w:ind w:left="1492" w:hanging="360"/>
+        <w:ind w:left="1440" w:hanging="360"/>
       </w:pPr>
       <w:rPr>
         <w:rFonts w:ascii="Courier New" w:hAnsi="Courier New" w:hint="default"/>
@@ -59,7 +1116,7 @@
       <w:lvlText w:val=""/>
       <w:lvlJc w:val="left"/>
       <w:pPr>
-        <w:ind w:left="2212" w:hanging="360"/>
+        <w:ind w:left="2160" w:hanging="360"/>
       </w:pPr>
       <w:rPr>
         <w:rFonts w:ascii="Wingdings" w:hAnsi="Wingdings" w:hint="default"/>
@@ -71,7 +1128,7 @@
       <w:lvlText w:val=""/>
       <w:lvlJc w:val="left"/>
       <w:pPr>
-        <w:ind w:left="2932" w:hanging="360"/>
+        <w:ind w:left="2880" w:hanging="360"/>
       </w:pPr>
       <w:rPr>
         <w:rFonts w:ascii="Symbol" w:hAnsi="Symbol" w:hint="default"/>
@@ -83,7 +1140,7 @@
       <w:lvlText w:val="o"/>
       <w:lvlJc w:val="left"/>
       <w:pPr>
-        <w:ind w:left="3652" w:hanging="360"/>
+        <w:ind w:left="3600" w:hanging="360"/>
       </w:pPr>
       <w:rPr>
         <w:rFonts w:ascii="Courier New" w:hAnsi="Courier New" w:hint="default"/>
@@ -95,7 +1152,7 @@
       <w:lvlText w:val=""/>
       <w:lvlJc w:val="left"/>
       <w:pPr>
-        <w:ind w:left="4372" w:hanging="360"/>
+        <w:ind w:left="4320" w:hanging="360"/>
       </w:pPr>
       <w:rPr>
         <w:rFonts w:ascii="Wingdings" w:hAnsi="Wingdings" w:hint="default"/>
@@ -107,7 +1164,7 @@
       <w:lvlText w:val=""/>
       <w:lvlJc w:val="left"/>
       <w:pPr>
-        <w:ind w:left="5092" w:hanging="360"/>
+        <w:ind w:left="5040" w:hanging="360"/>
       </w:pPr>
       <w:rPr>
         <w:rFonts w:ascii="Symbol" w:hAnsi="Symbol" w:hint="default"/>
@@ -119,7 +1176,7 @@
       <w:lvlText w:val="o"/>
       <w:lvlJc w:val="left"/>
       <w:pPr>
-        <w:ind w:left="5812" w:hanging="360"/>
+        <w:ind w:left="5760" w:hanging="360"/>
       </w:pPr>
       <w:rPr>
         <w:rFonts w:ascii="Courier New" w:hAnsi="Courier New" w:hint="default"/>
@@ -131,346 +1188,7 @@
       <w:lvlText w:val=""/>
       <w:lvlJc w:val="left"/>
       <w:pPr>
-        <w:ind w:left="6532" w:hanging="360"/>
-      </w:pPr>
-      <w:rPr>
-        <w:rFonts w:ascii="Wingdings" w:hAnsi="Wingdings" w:hint="default"/>
-      </w:rPr>
-    </w:lvl>
-  </w:abstractNum>
-  <w:abstractNum w:abstractNumId="1">
-    <w:nsid w:val="1DFC0418"/>
-    <w:multiLevelType w:val="hybridMultilevel"/>
-    <w:tmpl w:val="62C805AE"/>
-    <w:lvl w:ilvl="0" w:tplc="04090001">
-      <w:start w:val="1"/>
-      <w:numFmt w:val="bullet"/>
-      <w:lvlText w:val=""/>
-      <w:lvlJc w:val="left"/>
-      <w:pPr>
-        <w:ind w:left="720" w:hanging="360"/>
-      </w:pPr>
-      <w:rPr>
-        <w:rFonts w:ascii="Symbol" w:hAnsi="Symbol" w:hint="default"/>
-      </w:rPr>
-    </w:lvl>
-    <w:lvl w:ilvl="1" w:tplc="04090003">
-      <w:start w:val="1"/>
-      <w:numFmt w:val="bullet"/>
-      <w:lvlText w:val="o"/>
-      <w:lvlJc w:val="left"/>
-      <w:pPr>
-        <w:ind w:left="1440" w:hanging="360"/>
-      </w:pPr>
-      <w:rPr>
-        <w:rFonts w:ascii="Courier New" w:hAnsi="Courier New" w:hint="default"/>
-      </w:rPr>
-    </w:lvl>
-    <w:lvl w:ilvl="2" w:tplc="04090005" w:tentative="1">
-      <w:start w:val="1"/>
-      <w:numFmt w:val="bullet"/>
-      <w:lvlText w:val=""/>
-      <w:lvlJc w:val="left"/>
-      <w:pPr>
-        <w:ind w:left="2160" w:hanging="360"/>
-      </w:pPr>
-      <w:rPr>
-        <w:rFonts w:ascii="Wingdings" w:hAnsi="Wingdings" w:hint="default"/>
-      </w:rPr>
-    </w:lvl>
-    <w:lvl w:ilvl="3" w:tplc="04090001" w:tentative="1">
-      <w:start w:val="1"/>
-      <w:numFmt w:val="bullet"/>
-      <w:lvlText w:val=""/>
-      <w:lvlJc w:val="left"/>
-      <w:pPr>
-        <w:ind w:left="2880" w:hanging="360"/>
-      </w:pPr>
-      <w:rPr>
-        <w:rFonts w:ascii="Symbol" w:hAnsi="Symbol" w:hint="default"/>
-      </w:rPr>
-    </w:lvl>
-    <w:lvl w:ilvl="4" w:tplc="04090003" w:tentative="1">
-      <w:start w:val="1"/>
-      <w:numFmt w:val="bullet"/>
-      <w:lvlText w:val="o"/>
-      <w:lvlJc w:val="left"/>
-      <w:pPr>
-        <w:ind w:left="3600" w:hanging="360"/>
-      </w:pPr>
-      <w:rPr>
-        <w:rFonts w:ascii="Courier New" w:hAnsi="Courier New" w:hint="default"/>
-      </w:rPr>
-    </w:lvl>
-    <w:lvl w:ilvl="5" w:tplc="04090005" w:tentative="1">
-      <w:start w:val="1"/>
-      <w:numFmt w:val="bullet"/>
-      <w:lvlText w:val=""/>
-      <w:lvlJc w:val="left"/>
-      <w:pPr>
-        <w:ind w:left="4320" w:hanging="360"/>
-      </w:pPr>
-      <w:rPr>
-        <w:rFonts w:ascii="Wingdings" w:hAnsi="Wingdings" w:hint="default"/>
-      </w:rPr>
-    </w:lvl>
-    <w:lvl w:ilvl="6" w:tplc="04090001" w:tentative="1">
-      <w:start w:val="1"/>
-      <w:numFmt w:val="bullet"/>
-      <w:lvlText w:val=""/>
-      <w:lvlJc w:val="left"/>
-      <w:pPr>
-        <w:ind w:left="5040" w:hanging="360"/>
-      </w:pPr>
-      <w:rPr>
-        <w:rFonts w:ascii="Symbol" w:hAnsi="Symbol" w:hint="default"/>
-      </w:rPr>
-    </w:lvl>
-    <w:lvl w:ilvl="7" w:tplc="04090003" w:tentative="1">
-      <w:start w:val="1"/>
-      <w:numFmt w:val="bullet"/>
-      <w:lvlText w:val="o"/>
-      <w:lvlJc w:val="left"/>
-      <w:pPr>
-        <w:ind w:left="5760" w:hanging="360"/>
-      </w:pPr>
-      <w:rPr>
-        <w:rFonts w:ascii="Courier New" w:hAnsi="Courier New" w:hint="default"/>
-      </w:rPr>
-    </w:lvl>
-    <w:lvl w:ilvl="8" w:tplc="04090005" w:tentative="1">
-      <w:start w:val="1"/>
-      <w:numFmt w:val="bullet"/>
-      <w:lvlText w:val=""/>
-      <w:lvlJc w:val="left"/>
-      <w:pPr>
         <w:ind w:left="6480" w:hanging="360"/>
-      </w:pPr>
-      <w:rPr>
-        <w:rFonts w:ascii="Wingdings" w:hAnsi="Wingdings" w:hint="default"/>
-      </w:rPr>
-    </w:lvl>
-  </w:abstractNum>
-  <w:abstractNum w:abstractNumId="2">
-    <w:nsid w:val="3EDA055D"/>
-    <w:multiLevelType w:val="hybridMultilevel"/>
-    <w:tmpl w:val="E4FC5ACC"/>
-    <w:lvl w:ilvl="0" w:tplc="04090001">
-      <w:start w:val="1"/>
-      <w:numFmt w:val="bullet"/>
-      <w:lvlText w:val=""/>
-      <w:lvlJc w:val="left"/>
-      <w:pPr>
-        <w:ind w:left="720" w:hanging="360"/>
-      </w:pPr>
-      <w:rPr>
-        <w:rFonts w:ascii="Symbol" w:hAnsi="Symbol" w:hint="default"/>
-      </w:rPr>
-    </w:lvl>
-    <w:lvl w:ilvl="1" w:tplc="04090003" w:tentative="1">
-      <w:start w:val="1"/>
-      <w:numFmt w:val="bullet"/>
-      <w:lvlText w:val="o"/>
-      <w:lvlJc w:val="left"/>
-      <w:pPr>
-        <w:ind w:left="1440" w:hanging="360"/>
-      </w:pPr>
-      <w:rPr>
-        <w:rFonts w:ascii="Courier New" w:hAnsi="Courier New" w:hint="default"/>
-      </w:rPr>
-    </w:lvl>
-    <w:lvl w:ilvl="2" w:tplc="04090005" w:tentative="1">
-      <w:start w:val="1"/>
-      <w:numFmt w:val="bullet"/>
-      <w:lvlText w:val=""/>
-      <w:lvlJc w:val="left"/>
-      <w:pPr>
-        <w:ind w:left="2160" w:hanging="360"/>
-      </w:pPr>
-      <w:rPr>
-        <w:rFonts w:ascii="Wingdings" w:hAnsi="Wingdings" w:hint="default"/>
-      </w:rPr>
-    </w:lvl>
-    <w:lvl w:ilvl="3" w:tplc="04090001" w:tentative="1">
-      <w:start w:val="1"/>
-      <w:numFmt w:val="bullet"/>
-      <w:lvlText w:val=""/>
-      <w:lvlJc w:val="left"/>
-      <w:pPr>
-        <w:ind w:left="2880" w:hanging="360"/>
-      </w:pPr>
-      <w:rPr>
-        <w:rFonts w:ascii="Symbol" w:hAnsi="Symbol" w:hint="default"/>
-      </w:rPr>
-    </w:lvl>
-    <w:lvl w:ilvl="4" w:tplc="04090003" w:tentative="1">
-      <w:start w:val="1"/>
-      <w:numFmt w:val="bullet"/>
-      <w:lvlText w:val="o"/>
-      <w:lvlJc w:val="left"/>
-      <w:pPr>
-        <w:ind w:left="3600" w:hanging="360"/>
-      </w:pPr>
-      <w:rPr>
-        <w:rFonts w:ascii="Courier New" w:hAnsi="Courier New" w:hint="default"/>
-      </w:rPr>
-    </w:lvl>
-    <w:lvl w:ilvl="5" w:tplc="04090005" w:tentative="1">
-      <w:start w:val="1"/>
-      <w:numFmt w:val="bullet"/>
-      <w:lvlText w:val=""/>
-      <w:lvlJc w:val="left"/>
-      <w:pPr>
-        <w:ind w:left="4320" w:hanging="360"/>
-      </w:pPr>
-      <w:rPr>
-        <w:rFonts w:ascii="Wingdings" w:hAnsi="Wingdings" w:hint="default"/>
-      </w:rPr>
-    </w:lvl>
-    <w:lvl w:ilvl="6" w:tplc="04090001" w:tentative="1">
-      <w:start w:val="1"/>
-      <w:numFmt w:val="bullet"/>
-      <w:lvlText w:val=""/>
-      <w:lvlJc w:val="left"/>
-      <w:pPr>
-        <w:ind w:left="5040" w:hanging="360"/>
-      </w:pPr>
-      <w:rPr>
-        <w:rFonts w:ascii="Symbol" w:hAnsi="Symbol" w:hint="default"/>
-      </w:rPr>
-    </w:lvl>
-    <w:lvl w:ilvl="7" w:tplc="04090003" w:tentative="1">
-      <w:start w:val="1"/>
-      <w:numFmt w:val="bullet"/>
-      <w:lvlText w:val="o"/>
-      <w:lvlJc w:val="left"/>
-      <w:pPr>
-        <w:ind w:left="5760" w:hanging="360"/>
-      </w:pPr>
-      <w:rPr>
-        <w:rFonts w:ascii="Courier New" w:hAnsi="Courier New" w:hint="default"/>
-      </w:rPr>
-    </w:lvl>
-    <w:lvl w:ilvl="8" w:tplc="04090005" w:tentative="1">
-      <w:start w:val="1"/>
-      <w:numFmt w:val="bullet"/>
-      <w:lvlText w:val=""/>
-      <w:lvlJc w:val="left"/>
-      <w:pPr>
-        <w:ind w:left="6480" w:hanging="360"/>
-      </w:pPr>
-      <w:rPr>
-        <w:rFonts w:ascii="Wingdings" w:hAnsi="Wingdings" w:hint="default"/>
-      </w:rPr>
-    </w:lvl>
-  </w:abstractNum>
-  <w:abstractNum w:abstractNumId="3">
-    <w:nsid w:val="50B50177"/>
-    <w:multiLevelType w:val="hybridMultilevel"/>
-    <w:tmpl w:val="DBDC0CEC"/>
-    <w:lvl w:ilvl="0" w:tplc="04090001">
-      <w:start w:val="1"/>
-      <w:numFmt w:val="bullet"/>
-      <w:lvlText w:val=""/>
-      <w:lvlJc w:val="left"/>
-      <w:pPr>
-        <w:ind w:left="1080" w:hanging="360"/>
-      </w:pPr>
-      <w:rPr>
-        <w:rFonts w:ascii="Symbol" w:hAnsi="Symbol" w:hint="default"/>
-      </w:rPr>
-    </w:lvl>
-    <w:lvl w:ilvl="1" w:tplc="04090003">
-      <w:start w:val="1"/>
-      <w:numFmt w:val="bullet"/>
-      <w:lvlText w:val="o"/>
-      <w:lvlJc w:val="left"/>
-      <w:pPr>
-        <w:ind w:left="1800" w:hanging="360"/>
-      </w:pPr>
-      <w:rPr>
-        <w:rFonts w:ascii="Courier New" w:hAnsi="Courier New" w:hint="default"/>
-      </w:rPr>
-    </w:lvl>
-    <w:lvl w:ilvl="2" w:tplc="04090005" w:tentative="1">
-      <w:start w:val="1"/>
-      <w:numFmt w:val="bullet"/>
-      <w:lvlText w:val=""/>
-      <w:lvlJc w:val="left"/>
-      <w:pPr>
-        <w:ind w:left="2520" w:hanging="360"/>
-      </w:pPr>
-      <w:rPr>
-        <w:rFonts w:ascii="Wingdings" w:hAnsi="Wingdings" w:hint="default"/>
-      </w:rPr>
-    </w:lvl>
-    <w:lvl w:ilvl="3" w:tplc="04090001" w:tentative="1">
-      <w:start w:val="1"/>
-      <w:numFmt w:val="bullet"/>
-      <w:lvlText w:val=""/>
-      <w:lvlJc w:val="left"/>
-      <w:pPr>
-        <w:ind w:left="3240" w:hanging="360"/>
-      </w:pPr>
-      <w:rPr>
-        <w:rFonts w:ascii="Symbol" w:hAnsi="Symbol" w:hint="default"/>
-      </w:rPr>
-    </w:lvl>
-    <w:lvl w:ilvl="4" w:tplc="04090003" w:tentative="1">
-      <w:start w:val="1"/>
-      <w:numFmt w:val="bullet"/>
-      <w:lvlText w:val="o"/>
-      <w:lvlJc w:val="left"/>
-      <w:pPr>
-        <w:ind w:left="3960" w:hanging="360"/>
-      </w:pPr>
-      <w:rPr>
-        <w:rFonts w:ascii="Courier New" w:hAnsi="Courier New" w:hint="default"/>
-      </w:rPr>
-    </w:lvl>
-    <w:lvl w:ilvl="5" w:tplc="04090005" w:tentative="1">
-      <w:start w:val="1"/>
-      <w:numFmt w:val="bullet"/>
-      <w:lvlText w:val=""/>
-      <w:lvlJc w:val="left"/>
-      <w:pPr>
-        <w:ind w:left="4680" w:hanging="360"/>
-      </w:pPr>
-      <w:rPr>
-        <w:rFonts w:ascii="Wingdings" w:hAnsi="Wingdings" w:hint="default"/>
-      </w:rPr>
-    </w:lvl>
-    <w:lvl w:ilvl="6" w:tplc="04090001" w:tentative="1">
-      <w:start w:val="1"/>
-      <w:numFmt w:val="bullet"/>
-      <w:lvlText w:val=""/>
-      <w:lvlJc w:val="left"/>
-      <w:pPr>
-        <w:ind w:left="5400" w:hanging="360"/>
-      </w:pPr>
-      <w:rPr>
-        <w:rFonts w:ascii="Symbol" w:hAnsi="Symbol" w:hint="default"/>
-      </w:rPr>
-    </w:lvl>
-    <w:lvl w:ilvl="7" w:tplc="04090003" w:tentative="1">
-      <w:start w:val="1"/>
-      <w:numFmt w:val="bullet"/>
-      <w:lvlText w:val="o"/>
-      <w:lvlJc w:val="left"/>
-      <w:pPr>
-        <w:ind w:left="6120" w:hanging="360"/>
-      </w:pPr>
-      <w:rPr>
-        <w:rFonts w:ascii="Courier New" w:hAnsi="Courier New" w:hint="default"/>
-      </w:rPr>
-    </w:lvl>
-    <w:lvl w:ilvl="8" w:tplc="04090005" w:tentative="1">
-      <w:start w:val="1"/>
-      <w:numFmt w:val="bullet"/>
-      <w:lvlText w:val=""/>
-      <w:lvlJc w:val="left"/>
-      <w:pPr>
-        <w:ind w:left="6840" w:hanging="360"/>
       </w:pPr>
       <w:rPr>
         <w:rFonts w:ascii="Wingdings" w:hAnsi="Wingdings" w:hint="default"/>
@@ -478,16 +1196,7 @@
     </w:lvl>
   </w:abstractNum>
   <w:num w:numId="1">
-    <w:abstractNumId w:val="3"/>
-  </w:num>
-  <w:num w:numId="2">
-    <w:abstractNumId w:val="2"/>
-  </w:num>
-  <w:num w:numId="3">
     <w:abstractNumId w:val="0"/>
-  </w:num>
-  <w:num w:numId="4">
-    <w:abstractNumId w:val="1"/>
   </w:num>
 </w:numbering>
 </file>
@@ -647,6 +1356,7 @@
   <w:style w:type="paragraph" w:default="1" w:styleId="Normal">
     <w:name w:val="Normal"/>
     <w:qFormat/>
+    <w:rsid w:val="00CE5AE6"/>
   </w:style>
   <w:style w:type="character" w:default="1" w:styleId="DefaultParagraphFont">
     <w:name w:val="Default Paragraph Font"/>
@@ -680,7 +1390,7 @@
     <w:basedOn w:val="Normal"/>
     <w:uiPriority w:val="34"/>
     <w:qFormat/>
-    <w:rsid w:val="00EE544E"/>
+    <w:rsid w:val="00CE5AE6"/>
     <w:pPr>
       <w:ind w:left="720"/>
       <w:contextualSpacing/>
@@ -844,6 +1554,7 @@
   <w:style w:type="paragraph" w:default="1" w:styleId="Normal">
     <w:name w:val="Normal"/>
     <w:qFormat/>
+    <w:rsid w:val="00CE5AE6"/>
   </w:style>
   <w:style w:type="character" w:default="1" w:styleId="DefaultParagraphFont">
     <w:name w:val="Default Paragraph Font"/>
@@ -877,7 +1588,7 @@
     <w:basedOn w:val="Normal"/>
     <w:uiPriority w:val="34"/>
     <w:qFormat/>
-    <w:rsid w:val="00EE544E"/>
+    <w:rsid w:val="00CE5AE6"/>
     <w:pPr>
       <w:ind w:left="720"/>
       <w:contextualSpacing/>

</xml_diff>

<commit_message>
Adding final photos for projects section and some text about projects
</commit_message>
<xml_diff>
--- a/UNH_Classes.docx
+++ b/UNH_Classes.docx
@@ -333,8 +333,20 @@
         <w:t>General Physics I</w:t>
       </w:r>
     </w:p>
-    <w:p/>
-    <w:p/>
+    <w:p>
+      <w:pPr>
+        <w:rPr>
+          <w:rFonts w:ascii="Times" w:hAnsi="Times"/>
+        </w:rPr>
+      </w:pPr>
+    </w:p>
+    <w:p>
+      <w:pPr>
+        <w:rPr>
+          <w:rFonts w:ascii="Times" w:hAnsi="Times"/>
+        </w:rPr>
+      </w:pPr>
+    </w:p>
     <w:p>
       <w:pPr>
         <w:rPr>
@@ -386,10 +398,8 @@
       </w:pPr>
       <w:r>
         <w:rPr>
-          <w:rFonts w:ascii="Verdana" w:eastAsia="Times New Roman" w:hAnsi="Verdana" w:cs="Times New Roman"/>
-          <w:color w:val="000000"/>
-          <w:sz w:val="22"/>
-          <w:szCs w:val="22"/>
+          <w:rFonts w:ascii="Times" w:eastAsia="Times New Roman" w:hAnsi="Times" w:cs="Times New Roman"/>
+          <w:color w:val="000000"/>
           <w:shd w:val="clear" w:color="auto" w:fill="FFFFFF"/>
         </w:rPr>
         <w:t>Data Structures</w:t>
@@ -408,10 +418,8 @@
       </w:pPr>
       <w:r>
         <w:rPr>
-          <w:rFonts w:ascii="Verdana" w:eastAsia="Times New Roman" w:hAnsi="Verdana" w:cs="Times New Roman"/>
-          <w:color w:val="000000"/>
-          <w:sz w:val="22"/>
-          <w:szCs w:val="22"/>
+          <w:rFonts w:ascii="Times" w:eastAsia="Times New Roman" w:hAnsi="Times" w:cs="Times New Roman"/>
+          <w:color w:val="000000"/>
           <w:shd w:val="clear" w:color="auto" w:fill="FFFFFF"/>
         </w:rPr>
         <w:t>General Intro to Philosophy</w:t>
@@ -430,10 +438,8 @@
       </w:pPr>
       <w:r>
         <w:rPr>
-          <w:rFonts w:ascii="Verdana" w:eastAsia="Times New Roman" w:hAnsi="Verdana" w:cs="Times New Roman"/>
-          <w:color w:val="000000"/>
-          <w:sz w:val="22"/>
-          <w:szCs w:val="22"/>
+          <w:rFonts w:ascii="Times" w:eastAsia="Times New Roman" w:hAnsi="Times" w:cs="Times New Roman"/>
+          <w:color w:val="000000"/>
           <w:shd w:val="clear" w:color="auto" w:fill="FFFFFF"/>
         </w:rPr>
         <w:t>General Physics II</w:t>
@@ -452,10 +458,8 @@
       </w:pPr>
       <w:r>
         <w:rPr>
-          <w:rFonts w:ascii="Verdana" w:eastAsia="Times New Roman" w:hAnsi="Verdana" w:cs="Times New Roman"/>
-          <w:color w:val="000000"/>
-          <w:sz w:val="22"/>
-          <w:szCs w:val="22"/>
+          <w:rFonts w:ascii="Times" w:eastAsia="Times New Roman" w:hAnsi="Times" w:cs="Times New Roman"/>
+          <w:color w:val="000000"/>
           <w:shd w:val="clear" w:color="auto" w:fill="FFFFFF"/>
         </w:rPr>
         <w:t>Calculus II</w:t>
@@ -487,14 +491,7 @@
           <w:rFonts w:ascii="Times" w:hAnsi="Times"/>
           <w:b/>
         </w:rPr>
-        <w:t xml:space="preserve">Sophomore </w:t>
-      </w:r>
-      <w:r>
-        <w:rPr>
-          <w:rFonts w:ascii="Times" w:hAnsi="Times"/>
-          <w:b/>
-        </w:rPr>
-        <w:t>Spring</w:t>
+        <w:t>Sophomore Spring</w:t>
       </w:r>
     </w:p>
     <w:p>
@@ -579,6 +576,9 @@
     </w:p>
     <w:p>
       <w:pPr>
+        <w:rPr>
+          <w:rFonts w:ascii="Times" w:hAnsi="Times"/>
+        </w:rPr>
         <w:sectPr>
           <w:type w:val="continuous"/>
           <w:pgSz w:w="12240" w:h="15840"/>
@@ -608,6 +608,115 @@
           <w:rFonts w:ascii="Times" w:hAnsi="Times"/>
           <w:b/>
         </w:rPr>
+        <w:t xml:space="preserve">Junior </w:t>
+      </w:r>
+      <w:r>
+        <w:rPr>
+          <w:rFonts w:ascii="Times" w:hAnsi="Times"/>
+          <w:b/>
+        </w:rPr>
+        <w:t>Fall</w:t>
+      </w:r>
+    </w:p>
+    <w:p>
+      <w:pPr>
+        <w:pStyle w:val="ListParagraph"/>
+        <w:numPr>
+          <w:ilvl w:val="0"/>
+          <w:numId w:val="1"/>
+        </w:numPr>
+        <w:rPr>
+          <w:rFonts w:ascii="Times" w:eastAsia="Times New Roman" w:hAnsi="Times" w:cs="Times New Roman"/>
+        </w:rPr>
+      </w:pPr>
+      <w:r>
+        <w:rPr>
+          <w:rFonts w:ascii="Times" w:eastAsia="Times New Roman" w:hAnsi="Times" w:cs="Times New Roman"/>
+          <w:color w:val="000000"/>
+          <w:shd w:val="clear" w:color="auto" w:fill="FFFFFF"/>
+        </w:rPr>
+        <w:t>Program Lang Concepts&amp;Features</w:t>
+      </w:r>
+    </w:p>
+    <w:p>
+      <w:pPr>
+        <w:pStyle w:val="ListParagraph"/>
+        <w:numPr>
+          <w:ilvl w:val="0"/>
+          <w:numId w:val="1"/>
+        </w:numPr>
+        <w:rPr>
+          <w:rFonts w:ascii="Times" w:eastAsia="Times New Roman" w:hAnsi="Times" w:cs="Times New Roman"/>
+        </w:rPr>
+      </w:pPr>
+      <w:r>
+        <w:rPr>
+          <w:rFonts w:ascii="Times" w:eastAsia="Times New Roman" w:hAnsi="Times" w:cs="Times New Roman"/>
+          <w:color w:val="000000"/>
+          <w:shd w:val="clear" w:color="auto" w:fill="FFFFFF"/>
+        </w:rPr>
+        <w:t>Intro O-O Design and Devel</w:t>
+      </w:r>
+    </w:p>
+    <w:p>
+      <w:pPr>
+        <w:pStyle w:val="ListParagraph"/>
+        <w:numPr>
+          <w:ilvl w:val="0"/>
+          <w:numId w:val="1"/>
+        </w:numPr>
+        <w:rPr>
+          <w:rFonts w:ascii="Times" w:eastAsia="Times New Roman" w:hAnsi="Times" w:cs="Times New Roman"/>
+        </w:rPr>
+      </w:pPr>
+      <w:r>
+        <w:rPr>
+          <w:rFonts w:ascii="Times" w:eastAsia="Times New Roman" w:hAnsi="Times" w:cs="Times New Roman"/>
+          <w:color w:val="000000"/>
+          <w:shd w:val="clear" w:color="auto" w:fill="FFFFFF"/>
+        </w:rPr>
+        <w:t>Intro to Theory of Computation</w:t>
+      </w:r>
+    </w:p>
+    <w:p>
+      <w:pPr>
+        <w:pStyle w:val="ListParagraph"/>
+        <w:numPr>
+          <w:ilvl w:val="0"/>
+          <w:numId w:val="1"/>
+        </w:numPr>
+        <w:rPr>
+          <w:rFonts w:ascii="Times" w:eastAsia="Times New Roman" w:hAnsi="Times" w:cs="Times New Roman"/>
+        </w:rPr>
+      </w:pPr>
+      <w:r>
+        <w:rPr>
+          <w:rFonts w:ascii="Times" w:eastAsia="Times New Roman" w:hAnsi="Times" w:cs="Times New Roman"/>
+          <w:color w:val="000000"/>
+          <w:shd w:val="clear" w:color="auto" w:fill="FFFFFF"/>
+        </w:rPr>
+        <w:t>Intro to Digital Systems</w:t>
+      </w:r>
+    </w:p>
+    <w:p>
+      <w:pPr>
+        <w:rPr>
+          <w:rFonts w:ascii="Times" w:hAnsi="Times"/>
+        </w:rPr>
+      </w:pPr>
+    </w:p>
+    <w:p>
+      <w:pPr>
+        <w:rPr>
+          <w:rFonts w:ascii="Times" w:hAnsi="Times"/>
+          <w:b/>
+        </w:rPr>
+      </w:pPr>
+      <w:r>
+        <w:rPr>
+          <w:rFonts w:ascii="Times" w:hAnsi="Times"/>
+          <w:b/>
+        </w:rPr>
         <w:t>Junior Spring</w:t>
       </w:r>
     </w:p>
@@ -624,114 +733,8 @@
       </w:pPr>
       <w:r>
         <w:rPr>
-          <w:rFonts w:ascii="Verdana" w:eastAsia="Times New Roman" w:hAnsi="Verdana" w:cs="Times New Roman"/>
-          <w:color w:val="000000"/>
-          <w:sz w:val="22"/>
-          <w:szCs w:val="22"/>
-          <w:shd w:val="clear" w:color="auto" w:fill="FFFFFF"/>
-        </w:rPr>
-        <w:t>Program Lang Concepts&amp;Features</w:t>
-      </w:r>
-    </w:p>
-    <w:p>
-      <w:pPr>
-        <w:pStyle w:val="ListParagraph"/>
-        <w:numPr>
-          <w:ilvl w:val="0"/>
-          <w:numId w:val="1"/>
-        </w:numPr>
-        <w:rPr>
-          <w:rFonts w:ascii="Times" w:eastAsia="Times New Roman" w:hAnsi="Times" w:cs="Times New Roman"/>
-        </w:rPr>
-      </w:pPr>
-      <w:r>
-        <w:rPr>
-          <w:rFonts w:ascii="Verdana" w:eastAsia="Times New Roman" w:hAnsi="Verdana" w:cs="Times New Roman"/>
-          <w:color w:val="000000"/>
-          <w:sz w:val="22"/>
-          <w:szCs w:val="22"/>
-          <w:shd w:val="clear" w:color="auto" w:fill="FFFFFF"/>
-        </w:rPr>
-        <w:t>Intro O-O Design and Devel</w:t>
-      </w:r>
-    </w:p>
-    <w:p>
-      <w:pPr>
-        <w:pStyle w:val="ListParagraph"/>
-        <w:numPr>
-          <w:ilvl w:val="0"/>
-          <w:numId w:val="1"/>
-        </w:numPr>
-        <w:rPr>
-          <w:rFonts w:ascii="Times" w:eastAsia="Times New Roman" w:hAnsi="Times" w:cs="Times New Roman"/>
-        </w:rPr>
-      </w:pPr>
-      <w:r>
-        <w:rPr>
-          <w:rFonts w:ascii="Verdana" w:eastAsia="Times New Roman" w:hAnsi="Verdana" w:cs="Times New Roman"/>
-          <w:color w:val="000000"/>
-          <w:sz w:val="22"/>
-          <w:szCs w:val="22"/>
-          <w:shd w:val="clear" w:color="auto" w:fill="FFFFFF"/>
-        </w:rPr>
-        <w:t>Intro to Theory of Computation</w:t>
-      </w:r>
-    </w:p>
-    <w:p>
-      <w:pPr>
-        <w:pStyle w:val="ListParagraph"/>
-        <w:numPr>
-          <w:ilvl w:val="0"/>
-          <w:numId w:val="1"/>
-        </w:numPr>
-        <w:rPr>
-          <w:rFonts w:ascii="Times" w:eastAsia="Times New Roman" w:hAnsi="Times" w:cs="Times New Roman"/>
-        </w:rPr>
-      </w:pPr>
-      <w:r>
-        <w:rPr>
-          <w:rFonts w:ascii="Verdana" w:eastAsia="Times New Roman" w:hAnsi="Verdana" w:cs="Times New Roman"/>
-          <w:color w:val="000000"/>
-          <w:sz w:val="22"/>
-          <w:szCs w:val="22"/>
-          <w:shd w:val="clear" w:color="auto" w:fill="FFFFFF"/>
-        </w:rPr>
-        <w:t>Intro to Digital Systems</w:t>
-      </w:r>
-    </w:p>
-    <w:p/>
-    <w:p>
-      <w:pPr>
-        <w:rPr>
-          <w:rFonts w:ascii="Times" w:hAnsi="Times"/>
-          <w:b/>
-        </w:rPr>
-      </w:pPr>
-      <w:r>
-        <w:rPr>
-          <w:rFonts w:ascii="Times" w:hAnsi="Times"/>
-          <w:b/>
-        </w:rPr>
-        <w:t>Junior Spring</w:t>
-      </w:r>
-    </w:p>
-    <w:p>
-      <w:pPr>
-        <w:pStyle w:val="ListParagraph"/>
-        <w:numPr>
-          <w:ilvl w:val="0"/>
-          <w:numId w:val="1"/>
-        </w:numPr>
-        <w:rPr>
-          <w:rFonts w:ascii="Times" w:eastAsia="Times New Roman" w:hAnsi="Times" w:cs="Times New Roman"/>
-        </w:rPr>
-      </w:pPr>
-      <w:r>
-        <w:rPr>
-          <w:rFonts w:ascii="Verdana" w:eastAsia="Times New Roman" w:hAnsi="Verdana" w:cs="Times New Roman"/>
-          <w:color w:val="000000"/>
-          <w:sz w:val="22"/>
-          <w:szCs w:val="22"/>
+          <w:rFonts w:ascii="Times" w:eastAsia="Times New Roman" w:hAnsi="Times" w:cs="Times New Roman"/>
+          <w:color w:val="000000"/>
           <w:shd w:val="clear" w:color="auto" w:fill="FFFFFF"/>
         </w:rPr>
         <w:t>Professional Ethics &amp; Comm</w:t>
@@ -750,10 +753,8 @@
       </w:pPr>
       <w:r>
         <w:rPr>
-          <w:rFonts w:ascii="Verdana" w:eastAsia="Times New Roman" w:hAnsi="Verdana" w:cs="Times New Roman"/>
-          <w:color w:val="000000"/>
-          <w:sz w:val="22"/>
-          <w:szCs w:val="22"/>
+          <w:rFonts w:ascii="Times" w:eastAsia="Times New Roman" w:hAnsi="Times" w:cs="Times New Roman"/>
+          <w:color w:val="000000"/>
           <w:shd w:val="clear" w:color="auto" w:fill="FFFFFF"/>
         </w:rPr>
         <w:t>Operating System Fundamentals</w:t>
@@ -772,10 +773,8 @@
       </w:pPr>
       <w:r>
         <w:rPr>
-          <w:rFonts w:ascii="Verdana" w:eastAsia="Times New Roman" w:hAnsi="Verdana" w:cs="Times New Roman"/>
-          <w:color w:val="000000"/>
-          <w:sz w:val="22"/>
-          <w:szCs w:val="22"/>
+          <w:rFonts w:ascii="Times" w:eastAsia="Times New Roman" w:hAnsi="Times" w:cs="Times New Roman"/>
+          <w:color w:val="000000"/>
           <w:shd w:val="clear" w:color="auto" w:fill="FFFFFF"/>
         </w:rPr>
         <w:t>Computer Organization</w:t>
@@ -794,10 +793,8 @@
       </w:pPr>
       <w:r>
         <w:rPr>
-          <w:rFonts w:ascii="Verdana" w:eastAsia="Times New Roman" w:hAnsi="Verdana" w:cs="Times New Roman"/>
-          <w:color w:val="000000"/>
-          <w:sz w:val="22"/>
-          <w:szCs w:val="22"/>
+          <w:rFonts w:ascii="Times" w:eastAsia="Times New Roman" w:hAnsi="Times" w:cs="Times New Roman"/>
+          <w:color w:val="000000"/>
           <w:shd w:val="clear" w:color="auto" w:fill="FFFFFF"/>
         </w:rPr>
         <w:t>Intro to Statistical Analysis</w:t>
@@ -805,6 +802,9 @@
     </w:p>
     <w:p>
       <w:pPr>
+        <w:rPr>
+          <w:rFonts w:ascii="Times" w:hAnsi="Times"/>
+        </w:rPr>
         <w:sectPr>
           <w:type w:val="continuous"/>
           <w:pgSz w:w="12240" w:h="15840"/>
@@ -814,146 +814,10 @@
         </w:sectPr>
       </w:pPr>
     </w:p>
-    <w:p/>
-    <w:p>
-      <w:pPr>
-        <w:rPr>
-          <w:rFonts w:ascii="Times" w:hAnsi="Times"/>
-          <w:b/>
-        </w:rPr>
-      </w:pPr>
-    </w:p>
-    <w:p>
-      <w:pPr>
-        <w:rPr>
-          <w:rFonts w:ascii="Times" w:hAnsi="Times"/>
-          <w:b/>
-        </w:rPr>
-      </w:pPr>
-    </w:p>
-    <w:p>
-      <w:pPr>
-        <w:rPr>
-          <w:rFonts w:ascii="Times" w:hAnsi="Times"/>
-          <w:b/>
-        </w:rPr>
-      </w:pPr>
-      <w:r>
-        <w:rPr>
-          <w:rFonts w:ascii="Times" w:hAnsi="Times"/>
-          <w:b/>
-        </w:rPr>
-        <w:t>Senior Fall</w:t>
-      </w:r>
-    </w:p>
-    <w:p>
-      <w:pPr>
-        <w:pStyle w:val="ListParagraph"/>
-        <w:numPr>
-          <w:ilvl w:val="0"/>
-          <w:numId w:val="1"/>
-        </w:numPr>
-        <w:rPr>
-          <w:rFonts w:ascii="Times" w:eastAsia="Times New Roman" w:hAnsi="Times" w:cs="Times New Roman"/>
-        </w:rPr>
-      </w:pPr>
-      <w:r>
-        <w:rPr>
-          <w:rFonts w:ascii="Verdana" w:eastAsia="Times New Roman" w:hAnsi="Verdana" w:cs="Times New Roman"/>
-          <w:color w:val="000000"/>
-          <w:sz w:val="22"/>
-          <w:szCs w:val="22"/>
-          <w:shd w:val="clear" w:color="auto" w:fill="FFFFFF"/>
-        </w:rPr>
-        <w:t>Compiler Design</w:t>
-      </w:r>
-    </w:p>
-    <w:p>
-      <w:pPr>
-        <w:pStyle w:val="ListParagraph"/>
-        <w:numPr>
-          <w:ilvl w:val="0"/>
-          <w:numId w:val="1"/>
-        </w:numPr>
-        <w:rPr>
-          <w:rFonts w:ascii="Times" w:eastAsia="Times New Roman" w:hAnsi="Times" w:cs="Times New Roman"/>
-        </w:rPr>
-      </w:pPr>
-      <w:r>
-        <w:rPr>
-          <w:rFonts w:ascii="Verdana" w:eastAsia="Times New Roman" w:hAnsi="Verdana" w:cs="Times New Roman"/>
-          <w:color w:val="000000"/>
-          <w:sz w:val="22"/>
-          <w:szCs w:val="22"/>
-          <w:shd w:val="clear" w:color="auto" w:fill="FFFFFF"/>
-        </w:rPr>
-        <w:t>Computer Networks</w:t>
-      </w:r>
-    </w:p>
-    <w:p>
-      <w:pPr>
-        <w:pStyle w:val="ListParagraph"/>
-        <w:numPr>
-          <w:ilvl w:val="0"/>
-          <w:numId w:val="1"/>
-        </w:numPr>
-        <w:rPr>
-          <w:rFonts w:ascii="Times" w:eastAsia="Times New Roman" w:hAnsi="Times" w:cs="Times New Roman"/>
-        </w:rPr>
-      </w:pPr>
-      <w:r>
-        <w:rPr>
-          <w:rFonts w:ascii="Verdana" w:eastAsia="Times New Roman" w:hAnsi="Verdana" w:cs="Times New Roman"/>
-          <w:color w:val="000000"/>
-          <w:sz w:val="22"/>
-          <w:szCs w:val="22"/>
-          <w:shd w:val="clear" w:color="auto" w:fill="FFFFFF"/>
-        </w:rPr>
-        <w:t>Computer Security</w:t>
-      </w:r>
-    </w:p>
-    <w:p>
-      <w:pPr>
-        <w:pStyle w:val="ListParagraph"/>
-        <w:numPr>
-          <w:ilvl w:val="0"/>
-          <w:numId w:val="1"/>
-        </w:numPr>
-        <w:rPr>
-          <w:rFonts w:ascii="Times" w:eastAsia="Times New Roman" w:hAnsi="Times" w:cs="Times New Roman"/>
-        </w:rPr>
-      </w:pPr>
-      <w:r>
-        <w:rPr>
-          <w:rFonts w:ascii="Verdana" w:eastAsia="Times New Roman" w:hAnsi="Verdana" w:cs="Arial"/>
-          <w:color w:val="000000"/>
-          <w:sz w:val="22"/>
-          <w:szCs w:val="22"/>
-        </w:rPr>
-        <w:t>United States in World Affairs</w:t>
-      </w:r>
-    </w:p>
-    <w:p>
-      <w:pPr>
-        <w:rPr>
-          <w:rFonts w:ascii="Times" w:hAnsi="Times"/>
-          <w:b/>
-        </w:rPr>
-      </w:pPr>
-    </w:p>
-    <w:p>
-      <w:pPr>
-        <w:rPr>
-          <w:rFonts w:ascii="Times" w:hAnsi="Times"/>
-          <w:b/>
-        </w:rPr>
-      </w:pPr>
-    </w:p>
-    <w:p>
-      <w:pPr>
-        <w:rPr>
-          <w:rFonts w:ascii="Times" w:hAnsi="Times"/>
-          <w:b/>
+    <w:p>
+      <w:pPr>
+        <w:rPr>
+          <w:rFonts w:ascii="Times" w:hAnsi="Times"/>
         </w:rPr>
       </w:pPr>
     </w:p>
@@ -966,6 +830,132 @@
       </w:pPr>
       <w:bookmarkStart w:id="0" w:name="_GoBack"/>
       <w:bookmarkEnd w:id="0"/>
+    </w:p>
+    <w:p>
+      <w:pPr>
+        <w:rPr>
+          <w:rFonts w:ascii="Times" w:hAnsi="Times"/>
+          <w:b/>
+        </w:rPr>
+      </w:pPr>
+      <w:r>
+        <w:rPr>
+          <w:rFonts w:ascii="Times" w:hAnsi="Times"/>
+          <w:b/>
+        </w:rPr>
+        <w:t>Senior Fall</w:t>
+      </w:r>
+    </w:p>
+    <w:p>
+      <w:pPr>
+        <w:pStyle w:val="ListParagraph"/>
+        <w:numPr>
+          <w:ilvl w:val="0"/>
+          <w:numId w:val="1"/>
+        </w:numPr>
+        <w:rPr>
+          <w:rFonts w:ascii="Times" w:eastAsia="Times New Roman" w:hAnsi="Times" w:cs="Times New Roman"/>
+        </w:rPr>
+      </w:pPr>
+      <w:r>
+        <w:rPr>
+          <w:rFonts w:ascii="Times" w:eastAsia="Times New Roman" w:hAnsi="Times" w:cs="Times New Roman"/>
+          <w:color w:val="000000"/>
+          <w:shd w:val="clear" w:color="auto" w:fill="FFFFFF"/>
+        </w:rPr>
+        <w:t>Compiler Design</w:t>
+      </w:r>
+    </w:p>
+    <w:p>
+      <w:pPr>
+        <w:pStyle w:val="ListParagraph"/>
+        <w:numPr>
+          <w:ilvl w:val="0"/>
+          <w:numId w:val="1"/>
+        </w:numPr>
+        <w:rPr>
+          <w:rFonts w:ascii="Times" w:eastAsia="Times New Roman" w:hAnsi="Times" w:cs="Times New Roman"/>
+        </w:rPr>
+      </w:pPr>
+      <w:r>
+        <w:rPr>
+          <w:rFonts w:ascii="Times" w:eastAsia="Times New Roman" w:hAnsi="Times" w:cs="Times New Roman"/>
+          <w:color w:val="000000"/>
+          <w:shd w:val="clear" w:color="auto" w:fill="FFFFFF"/>
+        </w:rPr>
+        <w:t>Computer Networks</w:t>
+      </w:r>
+    </w:p>
+    <w:p>
+      <w:pPr>
+        <w:pStyle w:val="ListParagraph"/>
+        <w:numPr>
+          <w:ilvl w:val="0"/>
+          <w:numId w:val="1"/>
+        </w:numPr>
+        <w:rPr>
+          <w:rFonts w:ascii="Times" w:eastAsia="Times New Roman" w:hAnsi="Times" w:cs="Times New Roman"/>
+        </w:rPr>
+      </w:pPr>
+      <w:r>
+        <w:rPr>
+          <w:rFonts w:ascii="Times" w:eastAsia="Times New Roman" w:hAnsi="Times" w:cs="Times New Roman"/>
+          <w:color w:val="000000"/>
+          <w:shd w:val="clear" w:color="auto" w:fill="FFFFFF"/>
+        </w:rPr>
+        <w:t>Computer Security</w:t>
+      </w:r>
+    </w:p>
+    <w:p>
+      <w:pPr>
+        <w:pStyle w:val="ListParagraph"/>
+        <w:numPr>
+          <w:ilvl w:val="0"/>
+          <w:numId w:val="1"/>
+        </w:numPr>
+        <w:rPr>
+          <w:rFonts w:ascii="Times" w:eastAsia="Times New Roman" w:hAnsi="Times" w:cs="Times New Roman"/>
+        </w:rPr>
+      </w:pPr>
+      <w:r>
+        <w:rPr>
+          <w:rFonts w:ascii="Times" w:eastAsia="Times New Roman" w:hAnsi="Times" w:cs="Arial"/>
+          <w:color w:val="000000"/>
+        </w:rPr>
+        <w:t>United States in World Affairs</w:t>
+      </w:r>
+    </w:p>
+    <w:p>
+      <w:pPr>
+        <w:rPr>
+          <w:rFonts w:ascii="Times" w:hAnsi="Times"/>
+          <w:b/>
+        </w:rPr>
+      </w:pPr>
+    </w:p>
+    <w:p>
+      <w:pPr>
+        <w:rPr>
+          <w:rFonts w:ascii="Times" w:hAnsi="Times"/>
+          <w:b/>
+        </w:rPr>
+      </w:pPr>
+    </w:p>
+    <w:p>
+      <w:pPr>
+        <w:rPr>
+          <w:rFonts w:ascii="Times" w:hAnsi="Times"/>
+          <w:b/>
+        </w:rPr>
+      </w:pPr>
+    </w:p>
+    <w:p>
+      <w:pPr>
+        <w:rPr>
+          <w:rFonts w:ascii="Times" w:hAnsi="Times"/>
+          <w:b/>
+        </w:rPr>
+      </w:pPr>
       <w:r>
         <w:rPr>
           <w:rFonts w:ascii="Times" w:hAnsi="Times"/>
@@ -1068,7 +1058,13 @@
         </w:sectPr>
       </w:pPr>
     </w:p>
-    <w:p/>
+    <w:p>
+      <w:pPr>
+        <w:rPr>
+          <w:rFonts w:ascii="Times" w:hAnsi="Times"/>
+        </w:rPr>
+      </w:pPr>
+    </w:p>
     <w:sectPr>
       <w:type w:val="continuous"/>
       <w:pgSz w:w="12240" w:h="15840"/>

</xml_diff>